<commit_message>
edited ack and cover page
</commit_message>
<xml_diff>
--- a/report/abstract and acknowledgement_edited.docx
+++ b/report/abstract and acknowledgement_edited.docx
@@ -210,21 +210,7 @@
         <w:rPr>
           <w:sz w:val="28"/>
         </w:rPr>
-        <w:t xml:space="preserve">Jairaj P &amp; Abhishek J                                                                                    </w:t>
-      </w:r>
-      <w:proofErr w:type="gramStart"/>
-      <w:r>
-        <w:rPr>
-          <w:sz w:val="28"/>
-        </w:rPr>
-        <w:t xml:space="preserve">   (</w:t>
-      </w:r>
-      <w:proofErr w:type="gramEnd"/>
-      <w:r>
-        <w:rPr>
-          <w:sz w:val="28"/>
-        </w:rPr>
-        <w:t>1BG16CS045 &amp; 1BG16CS003)</w:t>
+        <w:t>Jairaj P &amp; Abhishek J                                                                                       (1BG16CS045 &amp; 1BG16CS003)</w:t>
       </w:r>
     </w:p>
     <w:p>
@@ -645,8 +631,6 @@
         <w:pStyle w:val="Heading1"/>
         <w:ind w:left="3234"/>
       </w:pPr>
-      <w:bookmarkStart w:id="0" w:name="_GoBack"/>
-      <w:bookmarkEnd w:id="0"/>
       <w:r>
         <w:t xml:space="preserve">CONTENTS  </w:t>
       </w:r>
@@ -750,15 +734,15 @@
         <w:ind w:left="1090"/>
       </w:pPr>
       <w:r>
-        <w:t xml:space="preserve">2.1 HARDWARE AND SOFTWARE </w:t>
-      </w:r>
-      <w:proofErr w:type="spellStart"/>
-      <w:r>
-        <w:t>REQUIREMNTS</w:t>
-      </w:r>
-      <w:proofErr w:type="spellEnd"/>
-      <w:r>
-        <w:t xml:space="preserve">                                        8 </w:t>
+        <w:t>2.1 HARDWARE AND SOFTWARE REQUIREM</w:t>
+      </w:r>
+      <w:r>
+        <w:t>E</w:t>
+      </w:r>
+      <w:bookmarkStart w:id="0" w:name="_GoBack"/>
+      <w:bookmarkEnd w:id="0"/>
+      <w:r>
+        <w:t xml:space="preserve">NTS                                        8 </w:t>
       </w:r>
     </w:p>
     <w:p>

</xml_diff>